<commit_message>
28 dec 22 lappy
</commit_message>
<xml_diff>
--- a/c++ lab/LabFile/index.docx
+++ b/c++ lab/LabFile/index.docx
@@ -857,24 +857,9 @@
                 <w:sz w:val="28"/>
                 <w:szCs w:val="28"/>
               </w:rPr>
-              <w:t>NAME OF EXPERIMENT</w:t>
-            </w:r>
-          </w:p>
-        </w:tc>
-        <w:tc>
-          <w:tcPr>
-            <w:tcW w:w="1701" w:type="dxa"/>
-            <w:tcBorders>
-              <w:top w:val="single" w:sz="4" w:space="0" w:color="auto"/>
-              <w:left w:val="single" w:sz="4" w:space="0" w:color="auto"/>
-              <w:bottom w:val="single" w:sz="4" w:space="0" w:color="auto"/>
-              <w:right w:val="single" w:sz="4" w:space="0" w:color="auto"/>
-            </w:tcBorders>
-            <w:hideMark/>
-          </w:tcPr>
-          <w:p>
-            <w:pPr>
-              <w:jc w:val="center"/>
+              <w:t xml:space="preserve">NAME OF </w:t>
+            </w:r>
+            <w:r>
               <w:rPr>
                 <w:rFonts w:ascii="Times New Roman" w:eastAsia="Times New Roman" w:hAnsi="Times New Roman"/>
                 <w:b/>
@@ -882,8 +867,24 @@
                 <w:sz w:val="28"/>
                 <w:szCs w:val="28"/>
               </w:rPr>
-            </w:pPr>
-            <w:r>
+              <w:t>PRACTICAL</w:t>
+            </w:r>
+          </w:p>
+        </w:tc>
+        <w:tc>
+          <w:tcPr>
+            <w:tcW w:w="1701" w:type="dxa"/>
+            <w:tcBorders>
+              <w:top w:val="single" w:sz="4" w:space="0" w:color="auto"/>
+              <w:left w:val="single" w:sz="4" w:space="0" w:color="auto"/>
+              <w:bottom w:val="single" w:sz="4" w:space="0" w:color="auto"/>
+              <w:right w:val="single" w:sz="4" w:space="0" w:color="auto"/>
+            </w:tcBorders>
+            <w:hideMark/>
+          </w:tcPr>
+          <w:p>
+            <w:pPr>
+              <w:jc w:val="center"/>
               <w:rPr>
                 <w:rFonts w:ascii="Times New Roman" w:eastAsia="Times New Roman" w:hAnsi="Times New Roman"/>
                 <w:b/>
@@ -891,24 +892,8 @@
                 <w:sz w:val="28"/>
                 <w:szCs w:val="28"/>
               </w:rPr>
-              <w:t>PAGE NO.</w:t>
-            </w:r>
-          </w:p>
-        </w:tc>
-        <w:tc>
-          <w:tcPr>
-            <w:tcW w:w="1650" w:type="dxa"/>
-            <w:tcBorders>
-              <w:top w:val="single" w:sz="4" w:space="0" w:color="auto"/>
-              <w:left w:val="single" w:sz="4" w:space="0" w:color="auto"/>
-              <w:bottom w:val="single" w:sz="4" w:space="0" w:color="auto"/>
-              <w:right w:val="single" w:sz="4" w:space="0" w:color="auto"/>
-            </w:tcBorders>
-            <w:hideMark/>
-          </w:tcPr>
-          <w:p>
-            <w:pPr>
-              <w:jc w:val="center"/>
+            </w:pPr>
+            <w:r>
               <w:rPr>
                 <w:rFonts w:ascii="Times New Roman" w:eastAsia="Times New Roman" w:hAnsi="Times New Roman"/>
                 <w:b/>
@@ -916,8 +901,24 @@
                 <w:sz w:val="28"/>
                 <w:szCs w:val="28"/>
               </w:rPr>
-            </w:pPr>
-            <w:r>
+              <w:t>PAGE NO.</w:t>
+            </w:r>
+          </w:p>
+        </w:tc>
+        <w:tc>
+          <w:tcPr>
+            <w:tcW w:w="1650" w:type="dxa"/>
+            <w:tcBorders>
+              <w:top w:val="single" w:sz="4" w:space="0" w:color="auto"/>
+              <w:left w:val="single" w:sz="4" w:space="0" w:color="auto"/>
+              <w:bottom w:val="single" w:sz="4" w:space="0" w:color="auto"/>
+              <w:right w:val="single" w:sz="4" w:space="0" w:color="auto"/>
+            </w:tcBorders>
+            <w:hideMark/>
+          </w:tcPr>
+          <w:p>
+            <w:pPr>
+              <w:jc w:val="center"/>
               <w:rPr>
                 <w:rFonts w:ascii="Times New Roman" w:eastAsia="Times New Roman" w:hAnsi="Times New Roman"/>
                 <w:b/>
@@ -925,6 +926,15 @@
                 <w:sz w:val="28"/>
                 <w:szCs w:val="28"/>
               </w:rPr>
+            </w:pPr>
+            <w:r>
+              <w:rPr>
+                <w:rFonts w:ascii="Times New Roman" w:eastAsia="Times New Roman" w:hAnsi="Times New Roman"/>
+                <w:b/>
+                <w:bCs/>
+                <w:sz w:val="28"/>
+                <w:szCs w:val="28"/>
+              </w:rPr>
               <w:t>SIGN</w:t>
             </w:r>
           </w:p>
@@ -1002,12 +1012,21 @@
           </w:tcPr>
           <w:p>
             <w:pPr>
-              <w:rPr>
-                <w:rFonts w:ascii="Times New Roman" w:eastAsia="Times New Roman" w:hAnsi="Times New Roman"/>
-                <w:sz w:val="28"/>
-                <w:szCs w:val="28"/>
-              </w:rPr>
-            </w:pPr>
+              <w:jc w:val="center"/>
+              <w:rPr>
+                <w:rFonts w:ascii="Times New Roman" w:eastAsia="Times New Roman" w:hAnsi="Times New Roman"/>
+                <w:sz w:val="28"/>
+                <w:szCs w:val="28"/>
+              </w:rPr>
+            </w:pPr>
+            <w:r>
+              <w:rPr>
+                <w:rFonts w:ascii="Times New Roman" w:eastAsia="Times New Roman" w:hAnsi="Times New Roman"/>
+                <w:sz w:val="28"/>
+                <w:szCs w:val="28"/>
+              </w:rPr>
+              <w:t>1</w:t>
+            </w:r>
           </w:p>
         </w:tc>
         <w:tc>
@@ -1103,12 +1122,21 @@
           </w:tcPr>
           <w:p>
             <w:pPr>
-              <w:rPr>
-                <w:rFonts w:ascii="Times New Roman" w:eastAsia="Times New Roman" w:hAnsi="Times New Roman"/>
-                <w:sz w:val="28"/>
-                <w:szCs w:val="28"/>
-              </w:rPr>
-            </w:pPr>
+              <w:jc w:val="center"/>
+              <w:rPr>
+                <w:rFonts w:ascii="Times New Roman" w:eastAsia="Times New Roman" w:hAnsi="Times New Roman"/>
+                <w:sz w:val="28"/>
+                <w:szCs w:val="28"/>
+              </w:rPr>
+            </w:pPr>
+            <w:r>
+              <w:rPr>
+                <w:rFonts w:ascii="Times New Roman" w:eastAsia="Times New Roman" w:hAnsi="Times New Roman"/>
+                <w:sz w:val="28"/>
+                <w:szCs w:val="28"/>
+              </w:rPr>
+              <w:t>3</w:t>
+            </w:r>
           </w:p>
         </w:tc>
         <w:tc>
@@ -1204,12 +1232,21 @@
           </w:tcPr>
           <w:p>
             <w:pPr>
-              <w:rPr>
-                <w:rFonts w:ascii="Times New Roman" w:eastAsia="Times New Roman" w:hAnsi="Times New Roman"/>
-                <w:sz w:val="28"/>
-                <w:szCs w:val="28"/>
-              </w:rPr>
-            </w:pPr>
+              <w:jc w:val="center"/>
+              <w:rPr>
+                <w:rFonts w:ascii="Times New Roman" w:eastAsia="Times New Roman" w:hAnsi="Times New Roman"/>
+                <w:sz w:val="28"/>
+                <w:szCs w:val="28"/>
+              </w:rPr>
+            </w:pPr>
+            <w:r>
+              <w:rPr>
+                <w:rFonts w:ascii="Times New Roman" w:eastAsia="Times New Roman" w:hAnsi="Times New Roman"/>
+                <w:sz w:val="28"/>
+                <w:szCs w:val="28"/>
+              </w:rPr>
+              <w:t>4</w:t>
+            </w:r>
           </w:p>
         </w:tc>
         <w:tc>
@@ -1305,12 +1342,21 @@
           </w:tcPr>
           <w:p>
             <w:pPr>
-              <w:rPr>
-                <w:rFonts w:ascii="Times New Roman" w:eastAsia="Times New Roman" w:hAnsi="Times New Roman"/>
-                <w:sz w:val="28"/>
-                <w:szCs w:val="28"/>
-              </w:rPr>
-            </w:pPr>
+              <w:jc w:val="center"/>
+              <w:rPr>
+                <w:rFonts w:ascii="Times New Roman" w:eastAsia="Times New Roman" w:hAnsi="Times New Roman"/>
+                <w:sz w:val="28"/>
+                <w:szCs w:val="28"/>
+              </w:rPr>
+            </w:pPr>
+            <w:r>
+              <w:rPr>
+                <w:rFonts w:ascii="Times New Roman" w:eastAsia="Times New Roman" w:hAnsi="Times New Roman"/>
+                <w:sz w:val="28"/>
+                <w:szCs w:val="28"/>
+              </w:rPr>
+              <w:t>5</w:t>
+            </w:r>
           </w:p>
         </w:tc>
         <w:tc>
@@ -1406,12 +1452,21 @@
           </w:tcPr>
           <w:p>
             <w:pPr>
-              <w:rPr>
-                <w:rFonts w:ascii="Times New Roman" w:eastAsia="Times New Roman" w:hAnsi="Times New Roman"/>
-                <w:sz w:val="28"/>
-                <w:szCs w:val="28"/>
-              </w:rPr>
-            </w:pPr>
+              <w:jc w:val="center"/>
+              <w:rPr>
+                <w:rFonts w:ascii="Times New Roman" w:eastAsia="Times New Roman" w:hAnsi="Times New Roman"/>
+                <w:sz w:val="28"/>
+                <w:szCs w:val="28"/>
+              </w:rPr>
+            </w:pPr>
+            <w:r>
+              <w:rPr>
+                <w:rFonts w:ascii="Times New Roman" w:eastAsia="Times New Roman" w:hAnsi="Times New Roman"/>
+                <w:sz w:val="28"/>
+                <w:szCs w:val="28"/>
+              </w:rPr>
+              <w:t>6</w:t>
+            </w:r>
           </w:p>
         </w:tc>
         <w:tc>
@@ -1507,12 +1562,21 @@
           </w:tcPr>
           <w:p>
             <w:pPr>
-              <w:rPr>
-                <w:rFonts w:ascii="Times New Roman" w:eastAsia="Times New Roman" w:hAnsi="Times New Roman"/>
-                <w:sz w:val="28"/>
-                <w:szCs w:val="28"/>
-              </w:rPr>
-            </w:pPr>
+              <w:jc w:val="center"/>
+              <w:rPr>
+                <w:rFonts w:ascii="Times New Roman" w:eastAsia="Times New Roman" w:hAnsi="Times New Roman"/>
+                <w:sz w:val="28"/>
+                <w:szCs w:val="28"/>
+              </w:rPr>
+            </w:pPr>
+            <w:r>
+              <w:rPr>
+                <w:rFonts w:ascii="Times New Roman" w:eastAsia="Times New Roman" w:hAnsi="Times New Roman"/>
+                <w:sz w:val="28"/>
+                <w:szCs w:val="28"/>
+              </w:rPr>
+              <w:t>7</w:t>
+            </w:r>
           </w:p>
         </w:tc>
         <w:tc>
@@ -1608,12 +1672,21 @@
           </w:tcPr>
           <w:p>
             <w:pPr>
-              <w:rPr>
-                <w:rFonts w:ascii="Times New Roman" w:eastAsia="Times New Roman" w:hAnsi="Times New Roman"/>
-                <w:sz w:val="28"/>
-                <w:szCs w:val="28"/>
-              </w:rPr>
-            </w:pPr>
+              <w:jc w:val="center"/>
+              <w:rPr>
+                <w:rFonts w:ascii="Times New Roman" w:eastAsia="Times New Roman" w:hAnsi="Times New Roman"/>
+                <w:sz w:val="28"/>
+                <w:szCs w:val="28"/>
+              </w:rPr>
+            </w:pPr>
+            <w:r>
+              <w:rPr>
+                <w:rFonts w:ascii="Times New Roman" w:eastAsia="Times New Roman" w:hAnsi="Times New Roman"/>
+                <w:sz w:val="28"/>
+                <w:szCs w:val="28"/>
+              </w:rPr>
+              <w:t>13</w:t>
+            </w:r>
           </w:p>
         </w:tc>
         <w:tc>
@@ -1709,12 +1782,21 @@
           </w:tcPr>
           <w:p>
             <w:pPr>
-              <w:rPr>
-                <w:rFonts w:ascii="Times New Roman" w:eastAsia="Times New Roman" w:hAnsi="Times New Roman"/>
-                <w:sz w:val="28"/>
-                <w:szCs w:val="28"/>
-              </w:rPr>
-            </w:pPr>
+              <w:jc w:val="center"/>
+              <w:rPr>
+                <w:rFonts w:ascii="Times New Roman" w:eastAsia="Times New Roman" w:hAnsi="Times New Roman"/>
+                <w:sz w:val="28"/>
+                <w:szCs w:val="28"/>
+              </w:rPr>
+            </w:pPr>
+            <w:r>
+              <w:rPr>
+                <w:rFonts w:ascii="Times New Roman" w:eastAsia="Times New Roman" w:hAnsi="Times New Roman"/>
+                <w:sz w:val="28"/>
+                <w:szCs w:val="28"/>
+              </w:rPr>
+              <w:t>15</w:t>
+            </w:r>
           </w:p>
         </w:tc>
         <w:tc>
@@ -1810,12 +1892,21 @@
           </w:tcPr>
           <w:p>
             <w:pPr>
-              <w:rPr>
-                <w:rFonts w:ascii="Times New Roman" w:eastAsia="Times New Roman" w:hAnsi="Times New Roman"/>
-                <w:sz w:val="28"/>
-                <w:szCs w:val="28"/>
-              </w:rPr>
-            </w:pPr>
+              <w:jc w:val="center"/>
+              <w:rPr>
+                <w:rFonts w:ascii="Times New Roman" w:eastAsia="Times New Roman" w:hAnsi="Times New Roman"/>
+                <w:sz w:val="28"/>
+                <w:szCs w:val="28"/>
+              </w:rPr>
+            </w:pPr>
+            <w:r>
+              <w:rPr>
+                <w:rFonts w:ascii="Times New Roman" w:eastAsia="Times New Roman" w:hAnsi="Times New Roman"/>
+                <w:sz w:val="28"/>
+                <w:szCs w:val="28"/>
+              </w:rPr>
+              <w:t>16</w:t>
+            </w:r>
           </w:p>
         </w:tc>
         <w:tc>
@@ -1911,12 +2002,21 @@
           </w:tcPr>
           <w:p>
             <w:pPr>
-              <w:rPr>
-                <w:rFonts w:ascii="Times New Roman" w:eastAsia="Times New Roman" w:hAnsi="Times New Roman"/>
-                <w:sz w:val="28"/>
-                <w:szCs w:val="28"/>
-              </w:rPr>
-            </w:pPr>
+              <w:jc w:val="center"/>
+              <w:rPr>
+                <w:rFonts w:ascii="Times New Roman" w:eastAsia="Times New Roman" w:hAnsi="Times New Roman"/>
+                <w:sz w:val="28"/>
+                <w:szCs w:val="28"/>
+              </w:rPr>
+            </w:pPr>
+            <w:r>
+              <w:rPr>
+                <w:rFonts w:ascii="Times New Roman" w:eastAsia="Times New Roman" w:hAnsi="Times New Roman"/>
+                <w:sz w:val="28"/>
+                <w:szCs w:val="28"/>
+              </w:rPr>
+              <w:t>17</w:t>
+            </w:r>
           </w:p>
         </w:tc>
         <w:tc>
@@ -2012,12 +2112,21 @@
           </w:tcPr>
           <w:p>
             <w:pPr>
-              <w:rPr>
-                <w:rFonts w:ascii="Times New Roman" w:eastAsia="Times New Roman" w:hAnsi="Times New Roman"/>
-                <w:sz w:val="28"/>
-                <w:szCs w:val="28"/>
-              </w:rPr>
-            </w:pPr>
+              <w:jc w:val="center"/>
+              <w:rPr>
+                <w:rFonts w:ascii="Times New Roman" w:eastAsia="Times New Roman" w:hAnsi="Times New Roman"/>
+                <w:sz w:val="28"/>
+                <w:szCs w:val="28"/>
+              </w:rPr>
+            </w:pPr>
+            <w:r>
+              <w:rPr>
+                <w:rFonts w:ascii="Times New Roman" w:eastAsia="Times New Roman" w:hAnsi="Times New Roman"/>
+                <w:sz w:val="28"/>
+                <w:szCs w:val="28"/>
+              </w:rPr>
+              <w:t>19</w:t>
+            </w:r>
           </w:p>
         </w:tc>
         <w:tc>
@@ -2131,12 +2240,21 @@
           </w:tcPr>
           <w:p>
             <w:pPr>
-              <w:rPr>
-                <w:rFonts w:ascii="Times New Roman" w:eastAsia="Times New Roman" w:hAnsi="Times New Roman"/>
-                <w:sz w:val="28"/>
-                <w:szCs w:val="28"/>
-              </w:rPr>
-            </w:pPr>
+              <w:jc w:val="center"/>
+              <w:rPr>
+                <w:rFonts w:ascii="Times New Roman" w:eastAsia="Times New Roman" w:hAnsi="Times New Roman"/>
+                <w:sz w:val="28"/>
+                <w:szCs w:val="28"/>
+              </w:rPr>
+            </w:pPr>
+            <w:r>
+              <w:rPr>
+                <w:rFonts w:ascii="Times New Roman" w:eastAsia="Times New Roman" w:hAnsi="Times New Roman"/>
+                <w:sz w:val="28"/>
+                <w:szCs w:val="28"/>
+              </w:rPr>
+              <w:t>20</w:t>
+            </w:r>
           </w:p>
         </w:tc>
         <w:tc>
@@ -2232,12 +2350,21 @@
           </w:tcPr>
           <w:p>
             <w:pPr>
-              <w:rPr>
-                <w:rFonts w:ascii="Times New Roman" w:eastAsia="Times New Roman" w:hAnsi="Times New Roman"/>
-                <w:sz w:val="28"/>
-                <w:szCs w:val="28"/>
-              </w:rPr>
-            </w:pPr>
+              <w:jc w:val="center"/>
+              <w:rPr>
+                <w:rFonts w:ascii="Times New Roman" w:eastAsia="Times New Roman" w:hAnsi="Times New Roman"/>
+                <w:sz w:val="28"/>
+                <w:szCs w:val="28"/>
+              </w:rPr>
+            </w:pPr>
+            <w:r>
+              <w:rPr>
+                <w:rFonts w:ascii="Times New Roman" w:eastAsia="Times New Roman" w:hAnsi="Times New Roman"/>
+                <w:sz w:val="28"/>
+                <w:szCs w:val="28"/>
+              </w:rPr>
+              <w:t>22</w:t>
+            </w:r>
           </w:p>
         </w:tc>
         <w:tc>
@@ -2333,12 +2460,21 @@
           </w:tcPr>
           <w:p>
             <w:pPr>
-              <w:rPr>
-                <w:rFonts w:ascii="Times New Roman" w:eastAsia="Times New Roman" w:hAnsi="Times New Roman"/>
-                <w:sz w:val="28"/>
-                <w:szCs w:val="28"/>
-              </w:rPr>
-            </w:pPr>
+              <w:jc w:val="center"/>
+              <w:rPr>
+                <w:rFonts w:ascii="Times New Roman" w:eastAsia="Times New Roman" w:hAnsi="Times New Roman"/>
+                <w:sz w:val="28"/>
+                <w:szCs w:val="28"/>
+              </w:rPr>
+            </w:pPr>
+            <w:r>
+              <w:rPr>
+                <w:rFonts w:ascii="Times New Roman" w:eastAsia="Times New Roman" w:hAnsi="Times New Roman"/>
+                <w:sz w:val="28"/>
+                <w:szCs w:val="28"/>
+              </w:rPr>
+              <w:t>24</w:t>
+            </w:r>
           </w:p>
         </w:tc>
         <w:tc>
@@ -2506,12 +2642,21 @@
           </w:tcPr>
           <w:p>
             <w:pPr>
-              <w:rPr>
-                <w:rFonts w:ascii="Times New Roman" w:eastAsia="Times New Roman" w:hAnsi="Times New Roman"/>
-                <w:sz w:val="28"/>
-                <w:szCs w:val="28"/>
-              </w:rPr>
-            </w:pPr>
+              <w:jc w:val="center"/>
+              <w:rPr>
+                <w:rFonts w:ascii="Times New Roman" w:eastAsia="Times New Roman" w:hAnsi="Times New Roman"/>
+                <w:sz w:val="28"/>
+                <w:szCs w:val="28"/>
+              </w:rPr>
+            </w:pPr>
+            <w:r>
+              <w:rPr>
+                <w:rFonts w:ascii="Times New Roman" w:eastAsia="Times New Roman" w:hAnsi="Times New Roman"/>
+                <w:sz w:val="28"/>
+                <w:szCs w:val="28"/>
+              </w:rPr>
+              <w:t>26</w:t>
+            </w:r>
           </w:p>
         </w:tc>
         <w:tc>
@@ -2634,12 +2779,22 @@
           </w:tcPr>
           <w:p>
             <w:pPr>
-              <w:rPr>
-                <w:rFonts w:ascii="Times New Roman" w:eastAsia="Times New Roman" w:hAnsi="Times New Roman"/>
-                <w:sz w:val="28"/>
-                <w:szCs w:val="28"/>
-              </w:rPr>
-            </w:pPr>
+              <w:jc w:val="center"/>
+              <w:rPr>
+                <w:rFonts w:ascii="Times New Roman" w:eastAsia="Times New Roman" w:hAnsi="Times New Roman"/>
+                <w:sz w:val="28"/>
+                <w:szCs w:val="28"/>
+              </w:rPr>
+            </w:pPr>
+            <w:r>
+              <w:rPr>
+                <w:rFonts w:ascii="Times New Roman" w:eastAsia="Times New Roman" w:hAnsi="Times New Roman"/>
+                <w:sz w:val="28"/>
+                <w:szCs w:val="28"/>
+              </w:rPr>
+              <w:lastRenderedPageBreak/>
+              <w:t>28</w:t>
+            </w:r>
           </w:p>
         </w:tc>
         <w:tc>
@@ -2753,12 +2908,21 @@
           </w:tcPr>
           <w:p>
             <w:pPr>
-              <w:rPr>
-                <w:rFonts w:ascii="Times New Roman" w:eastAsia="Times New Roman" w:hAnsi="Times New Roman"/>
-                <w:sz w:val="28"/>
-                <w:szCs w:val="28"/>
-              </w:rPr>
-            </w:pPr>
+              <w:jc w:val="center"/>
+              <w:rPr>
+                <w:rFonts w:ascii="Times New Roman" w:eastAsia="Times New Roman" w:hAnsi="Times New Roman"/>
+                <w:sz w:val="28"/>
+                <w:szCs w:val="28"/>
+              </w:rPr>
+            </w:pPr>
+            <w:r>
+              <w:rPr>
+                <w:rFonts w:ascii="Times New Roman" w:eastAsia="Times New Roman" w:hAnsi="Times New Roman"/>
+                <w:sz w:val="28"/>
+                <w:szCs w:val="28"/>
+              </w:rPr>
+              <w:t>30</w:t>
+            </w:r>
           </w:p>
         </w:tc>
         <w:tc>
@@ -2872,12 +3036,21 @@
           </w:tcPr>
           <w:p>
             <w:pPr>
-              <w:rPr>
-                <w:rFonts w:ascii="Times New Roman" w:eastAsia="Times New Roman" w:hAnsi="Times New Roman"/>
-                <w:sz w:val="28"/>
-                <w:szCs w:val="28"/>
-              </w:rPr>
-            </w:pPr>
+              <w:jc w:val="center"/>
+              <w:rPr>
+                <w:rFonts w:ascii="Times New Roman" w:eastAsia="Times New Roman" w:hAnsi="Times New Roman"/>
+                <w:sz w:val="28"/>
+                <w:szCs w:val="28"/>
+              </w:rPr>
+            </w:pPr>
+            <w:r>
+              <w:rPr>
+                <w:rFonts w:ascii="Times New Roman" w:eastAsia="Times New Roman" w:hAnsi="Times New Roman"/>
+                <w:sz w:val="28"/>
+                <w:szCs w:val="28"/>
+              </w:rPr>
+              <w:t>32</w:t>
+            </w:r>
           </w:p>
         </w:tc>
         <w:tc>
@@ -2991,12 +3164,21 @@
           </w:tcPr>
           <w:p>
             <w:pPr>
-              <w:rPr>
-                <w:rFonts w:ascii="Times New Roman" w:eastAsia="Times New Roman" w:hAnsi="Times New Roman"/>
-                <w:sz w:val="28"/>
-                <w:szCs w:val="28"/>
-              </w:rPr>
-            </w:pPr>
+              <w:jc w:val="center"/>
+              <w:rPr>
+                <w:rFonts w:ascii="Times New Roman" w:eastAsia="Times New Roman" w:hAnsi="Times New Roman"/>
+                <w:sz w:val="28"/>
+                <w:szCs w:val="28"/>
+              </w:rPr>
+            </w:pPr>
+            <w:r>
+              <w:rPr>
+                <w:rFonts w:ascii="Times New Roman" w:eastAsia="Times New Roman" w:hAnsi="Times New Roman"/>
+                <w:sz w:val="28"/>
+                <w:szCs w:val="28"/>
+              </w:rPr>
+              <w:t>34</w:t>
+            </w:r>
           </w:p>
         </w:tc>
         <w:tc>
@@ -3092,12 +3274,21 @@
           </w:tcPr>
           <w:p>
             <w:pPr>
-              <w:rPr>
-                <w:rFonts w:ascii="Times New Roman" w:eastAsia="Times New Roman" w:hAnsi="Times New Roman"/>
-                <w:sz w:val="28"/>
-                <w:szCs w:val="28"/>
-              </w:rPr>
-            </w:pPr>
+              <w:jc w:val="center"/>
+              <w:rPr>
+                <w:rFonts w:ascii="Times New Roman" w:eastAsia="Times New Roman" w:hAnsi="Times New Roman"/>
+                <w:sz w:val="28"/>
+                <w:szCs w:val="28"/>
+              </w:rPr>
+            </w:pPr>
+            <w:r>
+              <w:rPr>
+                <w:rFonts w:ascii="Times New Roman" w:eastAsia="Times New Roman" w:hAnsi="Times New Roman"/>
+                <w:sz w:val="28"/>
+                <w:szCs w:val="28"/>
+              </w:rPr>
+              <w:t>36</w:t>
+            </w:r>
           </w:p>
         </w:tc>
         <w:tc>
@@ -3193,12 +3384,21 @@
           </w:tcPr>
           <w:p>
             <w:pPr>
-              <w:rPr>
-                <w:rFonts w:ascii="Times New Roman" w:eastAsia="Times New Roman" w:hAnsi="Times New Roman"/>
-                <w:sz w:val="28"/>
-                <w:szCs w:val="28"/>
-              </w:rPr>
-            </w:pPr>
+              <w:jc w:val="center"/>
+              <w:rPr>
+                <w:rFonts w:ascii="Times New Roman" w:eastAsia="Times New Roman" w:hAnsi="Times New Roman"/>
+                <w:sz w:val="28"/>
+                <w:szCs w:val="28"/>
+              </w:rPr>
+            </w:pPr>
+            <w:r>
+              <w:rPr>
+                <w:rFonts w:ascii="Times New Roman" w:eastAsia="Times New Roman" w:hAnsi="Times New Roman"/>
+                <w:sz w:val="28"/>
+                <w:szCs w:val="28"/>
+              </w:rPr>
+              <w:t>37</w:t>
+            </w:r>
           </w:p>
         </w:tc>
         <w:tc>
@@ -3294,12 +3494,21 @@
           </w:tcPr>
           <w:p>
             <w:pPr>
-              <w:rPr>
-                <w:rFonts w:ascii="Times New Roman" w:eastAsia="Times New Roman" w:hAnsi="Times New Roman"/>
-                <w:sz w:val="28"/>
-                <w:szCs w:val="28"/>
-              </w:rPr>
-            </w:pPr>
+              <w:jc w:val="center"/>
+              <w:rPr>
+                <w:rFonts w:ascii="Times New Roman" w:eastAsia="Times New Roman" w:hAnsi="Times New Roman"/>
+                <w:sz w:val="28"/>
+                <w:szCs w:val="28"/>
+              </w:rPr>
+            </w:pPr>
+            <w:r>
+              <w:rPr>
+                <w:rFonts w:ascii="Times New Roman" w:eastAsia="Times New Roman" w:hAnsi="Times New Roman"/>
+                <w:sz w:val="28"/>
+                <w:szCs w:val="28"/>
+              </w:rPr>
+              <w:t>38</w:t>
+            </w:r>
           </w:p>
         </w:tc>
         <w:tc>
@@ -3395,12 +3604,21 @@
           </w:tcPr>
           <w:p>
             <w:pPr>
-              <w:rPr>
-                <w:rFonts w:ascii="Times New Roman" w:eastAsia="Times New Roman" w:hAnsi="Times New Roman"/>
-                <w:sz w:val="28"/>
-                <w:szCs w:val="28"/>
-              </w:rPr>
-            </w:pPr>
+              <w:jc w:val="center"/>
+              <w:rPr>
+                <w:rFonts w:ascii="Times New Roman" w:eastAsia="Times New Roman" w:hAnsi="Times New Roman"/>
+                <w:sz w:val="28"/>
+                <w:szCs w:val="28"/>
+              </w:rPr>
+            </w:pPr>
+            <w:r>
+              <w:rPr>
+                <w:rFonts w:ascii="Times New Roman" w:eastAsia="Times New Roman" w:hAnsi="Times New Roman"/>
+                <w:sz w:val="28"/>
+                <w:szCs w:val="28"/>
+              </w:rPr>
+              <w:t>39</w:t>
+            </w:r>
           </w:p>
         </w:tc>
         <w:tc>
@@ -3496,12 +3714,21 @@
           </w:tcPr>
           <w:p>
             <w:pPr>
-              <w:rPr>
-                <w:rFonts w:ascii="Times New Roman" w:eastAsia="Times New Roman" w:hAnsi="Times New Roman"/>
-                <w:sz w:val="28"/>
-                <w:szCs w:val="28"/>
-              </w:rPr>
-            </w:pPr>
+              <w:jc w:val="center"/>
+              <w:rPr>
+                <w:rFonts w:ascii="Times New Roman" w:eastAsia="Times New Roman" w:hAnsi="Times New Roman"/>
+                <w:sz w:val="28"/>
+                <w:szCs w:val="28"/>
+              </w:rPr>
+            </w:pPr>
+            <w:r>
+              <w:rPr>
+                <w:rFonts w:ascii="Times New Roman" w:eastAsia="Times New Roman" w:hAnsi="Times New Roman"/>
+                <w:sz w:val="28"/>
+                <w:szCs w:val="28"/>
+              </w:rPr>
+              <w:t>40</w:t>
+            </w:r>
           </w:p>
         </w:tc>
         <w:tc>
@@ -3615,12 +3842,21 @@
           </w:tcPr>
           <w:p>
             <w:pPr>
-              <w:rPr>
-                <w:rFonts w:ascii="Times New Roman" w:eastAsia="Times New Roman" w:hAnsi="Times New Roman"/>
-                <w:sz w:val="28"/>
-                <w:szCs w:val="28"/>
-              </w:rPr>
-            </w:pPr>
+              <w:jc w:val="center"/>
+              <w:rPr>
+                <w:rFonts w:ascii="Times New Roman" w:eastAsia="Times New Roman" w:hAnsi="Times New Roman"/>
+                <w:sz w:val="28"/>
+                <w:szCs w:val="28"/>
+              </w:rPr>
+            </w:pPr>
+            <w:r>
+              <w:rPr>
+                <w:rFonts w:ascii="Times New Roman" w:eastAsia="Times New Roman" w:hAnsi="Times New Roman"/>
+                <w:sz w:val="28"/>
+                <w:szCs w:val="28"/>
+              </w:rPr>
+              <w:t>41</w:t>
+            </w:r>
           </w:p>
         </w:tc>
         <w:tc>
@@ -3761,12 +3997,22 @@
           </w:tcPr>
           <w:p>
             <w:pPr>
-              <w:rPr>
-                <w:rFonts w:ascii="Times New Roman" w:eastAsia="Times New Roman" w:hAnsi="Times New Roman"/>
-                <w:sz w:val="28"/>
-                <w:szCs w:val="28"/>
-              </w:rPr>
-            </w:pPr>
+              <w:jc w:val="center"/>
+              <w:rPr>
+                <w:rFonts w:ascii="Times New Roman" w:eastAsia="Times New Roman" w:hAnsi="Times New Roman"/>
+                <w:sz w:val="28"/>
+                <w:szCs w:val="28"/>
+              </w:rPr>
+            </w:pPr>
+            <w:r>
+              <w:rPr>
+                <w:rFonts w:ascii="Times New Roman" w:eastAsia="Times New Roman" w:hAnsi="Times New Roman"/>
+                <w:sz w:val="28"/>
+                <w:szCs w:val="28"/>
+              </w:rPr>
+              <w:lastRenderedPageBreak/>
+              <w:t>44</w:t>
+            </w:r>
           </w:p>
         </w:tc>
         <w:tc>
@@ -3862,12 +4108,21 @@
           </w:tcPr>
           <w:p>
             <w:pPr>
-              <w:rPr>
-                <w:rFonts w:ascii="Times New Roman" w:eastAsia="Times New Roman" w:hAnsi="Times New Roman"/>
-                <w:sz w:val="28"/>
-                <w:szCs w:val="28"/>
-              </w:rPr>
-            </w:pPr>
+              <w:jc w:val="center"/>
+              <w:rPr>
+                <w:rFonts w:ascii="Times New Roman" w:eastAsia="Times New Roman" w:hAnsi="Times New Roman"/>
+                <w:sz w:val="28"/>
+                <w:szCs w:val="28"/>
+              </w:rPr>
+            </w:pPr>
+            <w:r>
+              <w:rPr>
+                <w:rFonts w:ascii="Times New Roman" w:eastAsia="Times New Roman" w:hAnsi="Times New Roman"/>
+                <w:sz w:val="28"/>
+                <w:szCs w:val="28"/>
+              </w:rPr>
+              <w:t>46</w:t>
+            </w:r>
           </w:p>
         </w:tc>
         <w:tc>
@@ -3963,12 +4218,21 @@
           </w:tcPr>
           <w:p>
             <w:pPr>
-              <w:rPr>
-                <w:rFonts w:ascii="Times New Roman" w:eastAsia="Times New Roman" w:hAnsi="Times New Roman"/>
-                <w:sz w:val="28"/>
-                <w:szCs w:val="28"/>
-              </w:rPr>
-            </w:pPr>
+              <w:jc w:val="center"/>
+              <w:rPr>
+                <w:rFonts w:ascii="Times New Roman" w:eastAsia="Times New Roman" w:hAnsi="Times New Roman"/>
+                <w:sz w:val="28"/>
+                <w:szCs w:val="28"/>
+              </w:rPr>
+            </w:pPr>
+            <w:r>
+              <w:rPr>
+                <w:rFonts w:ascii="Times New Roman" w:eastAsia="Times New Roman" w:hAnsi="Times New Roman"/>
+                <w:sz w:val="28"/>
+                <w:szCs w:val="28"/>
+              </w:rPr>
+              <w:t>48</w:t>
+            </w:r>
           </w:p>
         </w:tc>
         <w:tc>
@@ -4064,12 +4328,21 @@
           </w:tcPr>
           <w:p>
             <w:pPr>
-              <w:rPr>
-                <w:rFonts w:ascii="Times New Roman" w:eastAsia="Times New Roman" w:hAnsi="Times New Roman"/>
-                <w:sz w:val="28"/>
-                <w:szCs w:val="28"/>
-              </w:rPr>
-            </w:pPr>
+              <w:jc w:val="center"/>
+              <w:rPr>
+                <w:rFonts w:ascii="Times New Roman" w:eastAsia="Times New Roman" w:hAnsi="Times New Roman"/>
+                <w:sz w:val="28"/>
+                <w:szCs w:val="28"/>
+              </w:rPr>
+            </w:pPr>
+            <w:r>
+              <w:rPr>
+                <w:rFonts w:ascii="Times New Roman" w:eastAsia="Times New Roman" w:hAnsi="Times New Roman"/>
+                <w:sz w:val="28"/>
+                <w:szCs w:val="28"/>
+              </w:rPr>
+              <w:t>51</w:t>
+            </w:r>
           </w:p>
         </w:tc>
         <w:tc>
@@ -4165,12 +4438,21 @@
           </w:tcPr>
           <w:p>
             <w:pPr>
-              <w:rPr>
-                <w:rFonts w:ascii="Times New Roman" w:eastAsia="Times New Roman" w:hAnsi="Times New Roman"/>
-                <w:sz w:val="28"/>
-                <w:szCs w:val="28"/>
-              </w:rPr>
-            </w:pPr>
+              <w:jc w:val="center"/>
+              <w:rPr>
+                <w:rFonts w:ascii="Times New Roman" w:eastAsia="Times New Roman" w:hAnsi="Times New Roman"/>
+                <w:sz w:val="28"/>
+                <w:szCs w:val="28"/>
+              </w:rPr>
+            </w:pPr>
+            <w:r>
+              <w:rPr>
+                <w:rFonts w:ascii="Times New Roman" w:eastAsia="Times New Roman" w:hAnsi="Times New Roman"/>
+                <w:sz w:val="28"/>
+                <w:szCs w:val="28"/>
+              </w:rPr>
+              <w:t>52</w:t>
+            </w:r>
           </w:p>
         </w:tc>
         <w:tc>
@@ -4266,12 +4548,21 @@
           </w:tcPr>
           <w:p>
             <w:pPr>
-              <w:rPr>
-                <w:rFonts w:ascii="Times New Roman" w:eastAsia="Times New Roman" w:hAnsi="Times New Roman"/>
-                <w:sz w:val="28"/>
-                <w:szCs w:val="28"/>
-              </w:rPr>
-            </w:pPr>
+              <w:jc w:val="center"/>
+              <w:rPr>
+                <w:rFonts w:ascii="Times New Roman" w:eastAsia="Times New Roman" w:hAnsi="Times New Roman"/>
+                <w:sz w:val="28"/>
+                <w:szCs w:val="28"/>
+              </w:rPr>
+            </w:pPr>
+            <w:r>
+              <w:rPr>
+                <w:rFonts w:ascii="Times New Roman" w:eastAsia="Times New Roman" w:hAnsi="Times New Roman"/>
+                <w:sz w:val="28"/>
+                <w:szCs w:val="28"/>
+              </w:rPr>
+              <w:t>54</w:t>
+            </w:r>
           </w:p>
         </w:tc>
         <w:tc>
@@ -4367,12 +4658,21 @@
           </w:tcPr>
           <w:p>
             <w:pPr>
-              <w:rPr>
-                <w:rFonts w:ascii="Times New Roman" w:eastAsia="Times New Roman" w:hAnsi="Times New Roman"/>
-                <w:sz w:val="28"/>
-                <w:szCs w:val="28"/>
-              </w:rPr>
-            </w:pPr>
+              <w:jc w:val="center"/>
+              <w:rPr>
+                <w:rFonts w:ascii="Times New Roman" w:eastAsia="Times New Roman" w:hAnsi="Times New Roman"/>
+                <w:sz w:val="28"/>
+                <w:szCs w:val="28"/>
+              </w:rPr>
+            </w:pPr>
+            <w:r>
+              <w:rPr>
+                <w:rFonts w:ascii="Times New Roman" w:eastAsia="Times New Roman" w:hAnsi="Times New Roman"/>
+                <w:sz w:val="28"/>
+                <w:szCs w:val="28"/>
+              </w:rPr>
+              <w:t>55</w:t>
+            </w:r>
           </w:p>
         </w:tc>
         <w:tc>
@@ -4468,12 +4768,21 @@
           </w:tcPr>
           <w:p>
             <w:pPr>
-              <w:rPr>
-                <w:rFonts w:ascii="Times New Roman" w:eastAsia="Times New Roman" w:hAnsi="Times New Roman"/>
-                <w:sz w:val="28"/>
-                <w:szCs w:val="28"/>
-              </w:rPr>
-            </w:pPr>
+              <w:jc w:val="center"/>
+              <w:rPr>
+                <w:rFonts w:ascii="Times New Roman" w:eastAsia="Times New Roman" w:hAnsi="Times New Roman"/>
+                <w:sz w:val="28"/>
+                <w:szCs w:val="28"/>
+              </w:rPr>
+            </w:pPr>
+            <w:r>
+              <w:rPr>
+                <w:rFonts w:ascii="Times New Roman" w:eastAsia="Times New Roman" w:hAnsi="Times New Roman"/>
+                <w:sz w:val="28"/>
+                <w:szCs w:val="28"/>
+              </w:rPr>
+              <w:t>56</w:t>
+            </w:r>
           </w:p>
         </w:tc>
         <w:tc>
@@ -4589,12 +4898,21 @@
           </w:tcPr>
           <w:p>
             <w:pPr>
-              <w:rPr>
-                <w:rFonts w:ascii="Times New Roman" w:eastAsia="Times New Roman" w:hAnsi="Times New Roman"/>
-                <w:sz w:val="28"/>
-                <w:szCs w:val="28"/>
-              </w:rPr>
-            </w:pPr>
+              <w:jc w:val="center"/>
+              <w:rPr>
+                <w:rFonts w:ascii="Times New Roman" w:eastAsia="Times New Roman" w:hAnsi="Times New Roman"/>
+                <w:sz w:val="28"/>
+                <w:szCs w:val="28"/>
+              </w:rPr>
+            </w:pPr>
+            <w:r>
+              <w:rPr>
+                <w:rFonts w:ascii="Times New Roman" w:eastAsia="Times New Roman" w:hAnsi="Times New Roman"/>
+                <w:sz w:val="28"/>
+                <w:szCs w:val="28"/>
+              </w:rPr>
+              <w:t>58</w:t>
+            </w:r>
           </w:p>
         </w:tc>
         <w:tc>
@@ -4690,12 +5008,21 @@
           </w:tcPr>
           <w:p>
             <w:pPr>
-              <w:rPr>
-                <w:rFonts w:ascii="Times New Roman" w:eastAsia="Times New Roman" w:hAnsi="Times New Roman"/>
-                <w:sz w:val="28"/>
-                <w:szCs w:val="28"/>
-              </w:rPr>
-            </w:pPr>
+              <w:jc w:val="center"/>
+              <w:rPr>
+                <w:rFonts w:ascii="Times New Roman" w:eastAsia="Times New Roman" w:hAnsi="Times New Roman"/>
+                <w:sz w:val="28"/>
+                <w:szCs w:val="28"/>
+              </w:rPr>
+            </w:pPr>
+            <w:r>
+              <w:rPr>
+                <w:rFonts w:ascii="Times New Roman" w:eastAsia="Times New Roman" w:hAnsi="Times New Roman"/>
+                <w:sz w:val="28"/>
+                <w:szCs w:val="28"/>
+              </w:rPr>
+              <w:t>59</w:t>
+            </w:r>
           </w:p>
         </w:tc>
         <w:tc>
@@ -4791,12 +5118,21 @@
           </w:tcPr>
           <w:p>
             <w:pPr>
-              <w:rPr>
-                <w:rFonts w:ascii="Times New Roman" w:eastAsia="Times New Roman" w:hAnsi="Times New Roman"/>
-                <w:sz w:val="28"/>
-                <w:szCs w:val="28"/>
-              </w:rPr>
-            </w:pPr>
+              <w:jc w:val="center"/>
+              <w:rPr>
+                <w:rFonts w:ascii="Times New Roman" w:eastAsia="Times New Roman" w:hAnsi="Times New Roman"/>
+                <w:sz w:val="28"/>
+                <w:szCs w:val="28"/>
+              </w:rPr>
+            </w:pPr>
+            <w:r>
+              <w:rPr>
+                <w:rFonts w:ascii="Times New Roman" w:eastAsia="Times New Roman" w:hAnsi="Times New Roman"/>
+                <w:sz w:val="28"/>
+                <w:szCs w:val="28"/>
+              </w:rPr>
+              <w:t>61</w:t>
+            </w:r>
           </w:p>
         </w:tc>
         <w:tc>
@@ -4892,12 +5228,21 @@
           </w:tcPr>
           <w:p>
             <w:pPr>
-              <w:rPr>
-                <w:rFonts w:ascii="Times New Roman" w:eastAsia="Times New Roman" w:hAnsi="Times New Roman"/>
-                <w:sz w:val="28"/>
-                <w:szCs w:val="28"/>
-              </w:rPr>
-            </w:pPr>
+              <w:jc w:val="center"/>
+              <w:rPr>
+                <w:rFonts w:ascii="Times New Roman" w:eastAsia="Times New Roman" w:hAnsi="Times New Roman"/>
+                <w:sz w:val="28"/>
+                <w:szCs w:val="28"/>
+              </w:rPr>
+            </w:pPr>
+            <w:r>
+              <w:rPr>
+                <w:rFonts w:ascii="Times New Roman" w:eastAsia="Times New Roman" w:hAnsi="Times New Roman"/>
+                <w:sz w:val="28"/>
+                <w:szCs w:val="28"/>
+              </w:rPr>
+              <w:t>63</w:t>
+            </w:r>
           </w:p>
         </w:tc>
         <w:tc>

</xml_diff>